<commit_message>
add recommendation in report
</commit_message>
<xml_diff>
--- a/ZAALIMA SALES PROJECT REPORT.docx
+++ b/ZAALIMA SALES PROJECT REPORT.docx
@@ -2044,26 +2044,19 @@
         <w:rPr>
           <w:lang w:val="en-IN"/>
         </w:rPr>
-        <w:t xml:space="preserve">                                         </w:t>
-      </w:r>
-      <w:r>
-        <w:rPr>
-          <w:noProof/>
-          <w:lang w:val="en-IN"/>
-        </w:rPr>
         <w:drawing>
-          <wp:anchor distT="0" distB="0" distL="114300" distR="114300" simplePos="0" relativeHeight="251658752" behindDoc="0" locked="0" layoutInCell="1" allowOverlap="1" wp14:anchorId="3CCECE4E" wp14:editId="1363CB12">
+          <wp:anchor distT="0" distB="0" distL="114300" distR="114300" simplePos="0" relativeHeight="251658752" behindDoc="0" locked="0" layoutInCell="1" allowOverlap="1" wp14:anchorId="1358800E" wp14:editId="784C18FD">
             <wp:simplePos x="0" y="0"/>
             <wp:positionH relativeFrom="column">
-              <wp:posOffset>457200</wp:posOffset>
+              <wp:posOffset>-56271</wp:posOffset>
             </wp:positionH>
             <wp:positionV relativeFrom="paragraph">
-              <wp:posOffset>188595</wp:posOffset>
+              <wp:posOffset>149616</wp:posOffset>
             </wp:positionV>
-            <wp:extent cx="5943600" cy="3185795"/>
-            <wp:effectExtent l="0" t="0" r="0" b="0"/>
+            <wp:extent cx="5943600" cy="3178175"/>
+            <wp:effectExtent l="0" t="0" r="0" b="3175"/>
             <wp:wrapTopAndBottom/>
-            <wp:docPr id="1484330791" name="Picture 1"/>
+            <wp:docPr id="1945122968" name="Picture 1"/>
             <wp:cNvGraphicFramePr>
               <a:graphicFrameLocks xmlns:a="http://schemas.openxmlformats.org/drawingml/2006/main" noChangeAspect="1"/>
             </wp:cNvGraphicFramePr>
@@ -2071,7 +2064,7 @@
               <a:graphicData uri="http://schemas.openxmlformats.org/drawingml/2006/picture">
                 <pic:pic xmlns:pic="http://schemas.openxmlformats.org/drawingml/2006/picture">
                   <pic:nvPicPr>
-                    <pic:cNvPr id="1484330791" name=""/>
+                    <pic:cNvPr id="1945122968" name=""/>
                     <pic:cNvPicPr/>
                   </pic:nvPicPr>
                   <pic:blipFill>
@@ -2083,7 +2076,7 @@
                   <pic:spPr>
                     <a:xfrm>
                       <a:off x="0" y="0"/>
-                      <a:ext cx="5943600" cy="3185795"/>
+                      <a:ext cx="5943600" cy="3178175"/>
                     </a:xfrm>
                     <a:prstGeom prst="rect">
                       <a:avLst/>
@@ -2095,6 +2088,12 @@
           </wp:anchor>
         </w:drawing>
       </w:r>
+      <w:r>
+        <w:rPr>
+          <w:lang w:val="en-IN"/>
+        </w:rPr>
+        <w:t xml:space="preserve">                                         </w:t>
+      </w:r>
     </w:p>
     <w:p>
       <w:pPr>
@@ -3007,9 +3006,10 @@
     </w:p>
     <w:p>
       <w:pPr>
+        <w:pStyle w:val="ListParagraph"/>
         <w:numPr>
           <w:ilvl w:val="0"/>
-          <w:numId w:val="21"/>
+          <w:numId w:val="22"/>
         </w:numPr>
         <w:rPr>
           <w:lang w:val="en-IN"/>
@@ -3017,24 +3017,29 @@
       </w:pPr>
       <w:r>
         <w:rPr>
-          <w:b/>
-          <w:bCs/>
-          <w:lang w:val="en-IN"/>
-        </w:rPr>
-        <w:t>Expand Electronics Portfolio:</w:t>
-      </w:r>
-      <w:r>
-        <w:rPr>
-          <w:lang w:val="en-IN"/>
-        </w:rPr>
-        <w:t xml:space="preserve"> Add new high-demand models and accessories.</w:t>
+          <w:lang w:val="en-IN"/>
+        </w:rPr>
+        <w:t xml:space="preserve">Conduct promotional campaigns and product awareness drives in low-performing </w:t>
+      </w:r>
+      <w:r>
+        <w:rPr>
+          <w:lang w:val="en-IN"/>
+        </w:rPr>
+        <w:t xml:space="preserve">    </w:t>
+      </w:r>
+      <w:r>
+        <w:rPr>
+          <w:lang w:val="en-IN"/>
+        </w:rPr>
+        <w:t>regions.</w:t>
       </w:r>
     </w:p>
     <w:p>
       <w:pPr>
+        <w:pStyle w:val="ListParagraph"/>
         <w:numPr>
           <w:ilvl w:val="0"/>
-          <w:numId w:val="21"/>
+          <w:numId w:val="22"/>
         </w:numPr>
         <w:rPr>
           <w:lang w:val="en-IN"/>
@@ -3042,49 +3047,29 @@
       </w:pPr>
       <w:r>
         <w:rPr>
-          <w:b/>
-          <w:bCs/>
-          <w:lang w:val="en-IN"/>
-        </w:rPr>
-        <w:t>Promotional Offers:</w:t>
-      </w:r>
-      <w:r>
-        <w:rPr>
-          <w:lang w:val="en-IN"/>
-        </w:rPr>
-        <w:t xml:space="preserve"> Implement targeted offers during slow months.</w:t>
+          <w:lang w:val="en-IN"/>
+        </w:rPr>
+        <w:t>Study customer preferences in the South and East to customize offers accordingly.</w:t>
       </w:r>
     </w:p>
     <w:p>
       <w:pPr>
+        <w:pStyle w:val="ListParagraph"/>
         <w:numPr>
           <w:ilvl w:val="0"/>
-          <w:numId w:val="21"/>
+          <w:numId w:val="22"/>
         </w:numPr>
-        <w:rPr>
-          <w:lang w:val="en-IN"/>
-        </w:rPr>
-      </w:pPr>
-      <w:r>
-        <w:rPr>
-          <w:b/>
-          <w:bCs/>
-          <w:lang w:val="en-IN"/>
-        </w:rPr>
-        <w:t>Improve Regional Balance:</w:t>
-      </w:r>
-      <w:r>
-        <w:rPr>
-          <w:lang w:val="en-IN"/>
-        </w:rPr>
-        <w:t xml:space="preserve"> Increase marketing efforts in low-performing regions.</w:t>
+      </w:pPr>
+      <w:r>
+        <w:t>Maintain strong inventory and availability for these bestsellers.</w:t>
       </w:r>
     </w:p>
     <w:p>
       <w:pPr>
+        <w:pStyle w:val="ListParagraph"/>
         <w:numPr>
           <w:ilvl w:val="0"/>
-          <w:numId w:val="21"/>
+          <w:numId w:val="22"/>
         </w:numPr>
         <w:rPr>
           <w:lang w:val="en-IN"/>
@@ -3092,24 +3077,17 @@
       </w:pPr>
       <w:r>
         <w:rPr>
-          <w:b/>
-          <w:bCs/>
-          <w:lang w:val="en-IN"/>
-        </w:rPr>
-        <w:t>Use Forecasting Models:</w:t>
-      </w:r>
-      <w:r>
-        <w:rPr>
-          <w:lang w:val="en-IN"/>
-        </w:rPr>
-        <w:t xml:space="preserve"> Apply predictive analytics for inventory planning.</w:t>
+          <w:lang w:val="en-IN"/>
+        </w:rPr>
+        <w:t>Introduce bundle offers or similar premium products to leverage this demand.</w:t>
       </w:r>
     </w:p>
     <w:p>
       <w:pPr>
+        <w:pStyle w:val="ListParagraph"/>
         <w:numPr>
           <w:ilvl w:val="0"/>
-          <w:numId w:val="21"/>
+          <w:numId w:val="22"/>
         </w:numPr>
         <w:rPr>
           <w:lang w:val="en-IN"/>
@@ -3117,22 +3095,156 @@
       </w:pPr>
       <w:r>
         <w:rPr>
-          <w:b/>
-          <w:bCs/>
-          <w:lang w:val="en-IN"/>
-        </w:rPr>
-        <w:t>Dashboard Automation:</w:t>
-      </w:r>
-      <w:r>
-        <w:rPr>
-          <w:lang w:val="en-IN"/>
-        </w:rPr>
-        <w:t xml:space="preserve"> Set scheduled refreshes in Power BI for real-time updates.</w:t>
+          <w:lang w:val="en-IN"/>
+        </w:rPr>
+        <w:t>Analyze if low-selling products need price adjustments or disc</w:t>
+      </w:r>
+      <w:r>
+        <w:t>ontinuation</w:t>
       </w:r>
     </w:p>
     <w:p>
       <w:pPr>
-        <w:ind w:left="720"/>
+        <w:pStyle w:val="ListParagraph"/>
+        <w:numPr>
+          <w:ilvl w:val="0"/>
+          <w:numId w:val="22"/>
+        </w:numPr>
+        <w:rPr>
+          <w:lang w:val="en-IN"/>
+        </w:rPr>
+      </w:pPr>
+      <w:r>
+        <w:t>Focus on expanding electronics and fashion categories with new launches.</w:t>
+      </w:r>
+    </w:p>
+    <w:p>
+      <w:pPr>
+        <w:pStyle w:val="ListParagraph"/>
+        <w:numPr>
+          <w:ilvl w:val="0"/>
+          <w:numId w:val="22"/>
+        </w:numPr>
+        <w:rPr>
+          <w:lang w:val="en-IN"/>
+        </w:rPr>
+      </w:pPr>
+      <w:r>
+        <w:rPr>
+          <w:lang w:val="en-IN"/>
+        </w:rPr>
+        <w:t>Improve marketing strategies for books — such as discounts or combo offers.</w:t>
+      </w:r>
+    </w:p>
+    <w:p>
+      <w:pPr>
+        <w:pStyle w:val="ListParagraph"/>
+        <w:numPr>
+          <w:ilvl w:val="0"/>
+          <w:numId w:val="22"/>
+        </w:numPr>
+      </w:pPr>
+      <w:r>
+        <w:rPr>
+          <w:lang w:val="en-IN"/>
+        </w:rPr>
+        <w:t>Optimize inventory allocation based on sales performance.</w:t>
+      </w:r>
+    </w:p>
+    <w:p>
+      <w:pPr>
+        <w:pStyle w:val="ListParagraph"/>
+        <w:numPr>
+          <w:ilvl w:val="0"/>
+          <w:numId w:val="22"/>
+        </w:numPr>
+      </w:pPr>
+      <w:r>
+        <w:t>Reassess pricing and cost structure during low-profit months.</w:t>
+      </w:r>
+    </w:p>
+    <w:p>
+      <w:pPr>
+        <w:pStyle w:val="ListParagraph"/>
+        <w:numPr>
+          <w:ilvl w:val="0"/>
+          <w:numId w:val="22"/>
+        </w:numPr>
+      </w:pPr>
+      <w:r>
+        <w:rPr>
+          <w:lang w:val="en-IN"/>
+        </w:rPr>
+        <w:t>Focus on improving sales of high-margin products.</w:t>
+      </w:r>
+    </w:p>
+    <w:p>
+      <w:pPr>
+        <w:pStyle w:val="ListParagraph"/>
+        <w:numPr>
+          <w:ilvl w:val="0"/>
+          <w:numId w:val="22"/>
+        </w:numPr>
+        <w:rPr>
+          <w:lang w:val="en-IN"/>
+        </w:rPr>
+      </w:pPr>
+      <w:r>
+        <w:rPr>
+          <w:lang w:val="en-IN"/>
+        </w:rPr>
+        <w:t>Implement seasonal profit-boosting strategies (e.g., cross-selling).</w:t>
+      </w:r>
+    </w:p>
+    <w:p>
+      <w:pPr>
+        <w:pStyle w:val="ListParagraph"/>
+        <w:numPr>
+          <w:ilvl w:val="0"/>
+          <w:numId w:val="22"/>
+        </w:numPr>
+        <w:rPr>
+          <w:lang w:val="en-IN"/>
+        </w:rPr>
+      </w:pPr>
+      <w:r>
+        <w:t>Increase digital marketing for underperforming subcategories.</w:t>
+      </w:r>
+    </w:p>
+    <w:p>
+      <w:pPr>
+        <w:pStyle w:val="ListParagraph"/>
+        <w:numPr>
+          <w:ilvl w:val="0"/>
+          <w:numId w:val="22"/>
+        </w:numPr>
+        <w:rPr>
+          <w:lang w:val="en-IN"/>
+        </w:rPr>
+      </w:pPr>
+      <w:r>
+        <w:t>Launch discount campaigns or combos for low-demand items.</w:t>
+      </w:r>
+    </w:p>
+    <w:p>
+      <w:pPr>
+        <w:pStyle w:val="ListParagraph"/>
+        <w:numPr>
+          <w:ilvl w:val="0"/>
+          <w:numId w:val="22"/>
+        </w:numPr>
+        <w:rPr>
+          <w:lang w:val="en-IN"/>
+        </w:rPr>
+      </w:pPr>
+      <w:r>
+        <w:t xml:space="preserve"> Retain focus on electronics, as it consistently drives sales growth.</w:t>
+      </w:r>
+    </w:p>
+    <w:p>
+      <w:pPr>
+        <w:pStyle w:val="ListParagraph"/>
+        <w:ind w:left="1440"/>
         <w:rPr>
           <w:rStyle w:val="Strong"/>
           <w:b w:val="0"/>
@@ -3472,9 +3584,9 @@
       <w:lvlJc w:val="left"/>
       <w:pPr>
         <w:tabs>
-          <w:tab w:val="num" w:pos="720"/>
+          <w:tab w:val="num" w:pos="644"/>
         </w:tabs>
-        <w:ind w:left="720" w:hanging="360"/>
+        <w:ind w:left="644" w:hanging="360"/>
       </w:pPr>
     </w:lvl>
     <w:lvl w:ilvl="1" w:tentative="1">
@@ -3484,9 +3596,9 @@
       <w:lvlJc w:val="left"/>
       <w:pPr>
         <w:tabs>
-          <w:tab w:val="num" w:pos="1440"/>
+          <w:tab w:val="num" w:pos="1364"/>
         </w:tabs>
-        <w:ind w:left="1440" w:hanging="360"/>
+        <w:ind w:left="1364" w:hanging="360"/>
       </w:pPr>
     </w:lvl>
     <w:lvl w:ilvl="2" w:tentative="1">
@@ -3496,9 +3608,9 @@
       <w:lvlJc w:val="left"/>
       <w:pPr>
         <w:tabs>
-          <w:tab w:val="num" w:pos="2160"/>
+          <w:tab w:val="num" w:pos="2084"/>
         </w:tabs>
-        <w:ind w:left="2160" w:hanging="360"/>
+        <w:ind w:left="2084" w:hanging="360"/>
       </w:pPr>
     </w:lvl>
     <w:lvl w:ilvl="3" w:tentative="1">
@@ -3508,9 +3620,9 @@
       <w:lvlJc w:val="left"/>
       <w:pPr>
         <w:tabs>
-          <w:tab w:val="num" w:pos="2880"/>
+          <w:tab w:val="num" w:pos="2804"/>
         </w:tabs>
-        <w:ind w:left="2880" w:hanging="360"/>
+        <w:ind w:left="2804" w:hanging="360"/>
       </w:pPr>
     </w:lvl>
     <w:lvl w:ilvl="4" w:tentative="1">
@@ -3520,9 +3632,9 @@
       <w:lvlJc w:val="left"/>
       <w:pPr>
         <w:tabs>
-          <w:tab w:val="num" w:pos="3600"/>
+          <w:tab w:val="num" w:pos="3524"/>
         </w:tabs>
-        <w:ind w:left="3600" w:hanging="360"/>
+        <w:ind w:left="3524" w:hanging="360"/>
       </w:pPr>
     </w:lvl>
     <w:lvl w:ilvl="5" w:tentative="1">
@@ -3532,9 +3644,9 @@
       <w:lvlJc w:val="left"/>
       <w:pPr>
         <w:tabs>
-          <w:tab w:val="num" w:pos="4320"/>
+          <w:tab w:val="num" w:pos="4244"/>
         </w:tabs>
-        <w:ind w:left="4320" w:hanging="360"/>
+        <w:ind w:left="4244" w:hanging="360"/>
       </w:pPr>
     </w:lvl>
     <w:lvl w:ilvl="6" w:tentative="1">
@@ -3544,9 +3656,9 @@
       <w:lvlJc w:val="left"/>
       <w:pPr>
         <w:tabs>
-          <w:tab w:val="num" w:pos="5040"/>
+          <w:tab w:val="num" w:pos="4964"/>
         </w:tabs>
-        <w:ind w:left="5040" w:hanging="360"/>
+        <w:ind w:left="4964" w:hanging="360"/>
       </w:pPr>
     </w:lvl>
     <w:lvl w:ilvl="7" w:tentative="1">
@@ -3556,9 +3668,9 @@
       <w:lvlJc w:val="left"/>
       <w:pPr>
         <w:tabs>
-          <w:tab w:val="num" w:pos="5760"/>
+          <w:tab w:val="num" w:pos="5684"/>
         </w:tabs>
-        <w:ind w:left="5760" w:hanging="360"/>
+        <w:ind w:left="5684" w:hanging="360"/>
       </w:pPr>
     </w:lvl>
     <w:lvl w:ilvl="8" w:tentative="1">
@@ -3568,9 +3680,9 @@
       <w:lvlJc w:val="left"/>
       <w:pPr>
         <w:tabs>
-          <w:tab w:val="num" w:pos="6480"/>
+          <w:tab w:val="num" w:pos="6404"/>
         </w:tabs>
-        <w:ind w:left="6480" w:hanging="360"/>
+        <w:ind w:left="6404" w:hanging="360"/>
       </w:pPr>
     </w:lvl>
   </w:abstractNum>
@@ -4848,6 +4960,119 @@
     </w:lvl>
   </w:abstractNum>
   <w:abstractNum w:abstractNumId="19" w15:restartNumberingAfterBreak="0">
+    <w:nsid w:val="798005C4"/>
+    <w:multiLevelType w:val="hybridMultilevel"/>
+    <w:tmpl w:val="A06A6924"/>
+    <w:lvl w:ilvl="0" w:tplc="40090001">
+      <w:start w:val="1"/>
+      <w:numFmt w:val="bullet"/>
+      <w:lvlText w:val=""/>
+      <w:lvlJc w:val="left"/>
+      <w:pPr>
+        <w:ind w:left="1440" w:hanging="360"/>
+      </w:pPr>
+      <w:rPr>
+        <w:rFonts w:ascii="Symbol" w:hAnsi="Symbol" w:hint="default"/>
+      </w:rPr>
+    </w:lvl>
+    <w:lvl w:ilvl="1" w:tplc="40090003" w:tentative="1">
+      <w:start w:val="1"/>
+      <w:numFmt w:val="bullet"/>
+      <w:lvlText w:val="o"/>
+      <w:lvlJc w:val="left"/>
+      <w:pPr>
+        <w:ind w:left="2160" w:hanging="360"/>
+      </w:pPr>
+      <w:rPr>
+        <w:rFonts w:ascii="Courier New" w:hAnsi="Courier New" w:cs="Courier New" w:hint="default"/>
+      </w:rPr>
+    </w:lvl>
+    <w:lvl w:ilvl="2" w:tplc="40090005" w:tentative="1">
+      <w:start w:val="1"/>
+      <w:numFmt w:val="bullet"/>
+      <w:lvlText w:val=""/>
+      <w:lvlJc w:val="left"/>
+      <w:pPr>
+        <w:ind w:left="2880" w:hanging="360"/>
+      </w:pPr>
+      <w:rPr>
+        <w:rFonts w:ascii="Wingdings" w:hAnsi="Wingdings" w:hint="default"/>
+      </w:rPr>
+    </w:lvl>
+    <w:lvl w:ilvl="3" w:tplc="40090001" w:tentative="1">
+      <w:start w:val="1"/>
+      <w:numFmt w:val="bullet"/>
+      <w:lvlText w:val=""/>
+      <w:lvlJc w:val="left"/>
+      <w:pPr>
+        <w:ind w:left="3600" w:hanging="360"/>
+      </w:pPr>
+      <w:rPr>
+        <w:rFonts w:ascii="Symbol" w:hAnsi="Symbol" w:hint="default"/>
+      </w:rPr>
+    </w:lvl>
+    <w:lvl w:ilvl="4" w:tplc="40090003" w:tentative="1">
+      <w:start w:val="1"/>
+      <w:numFmt w:val="bullet"/>
+      <w:lvlText w:val="o"/>
+      <w:lvlJc w:val="left"/>
+      <w:pPr>
+        <w:ind w:left="4320" w:hanging="360"/>
+      </w:pPr>
+      <w:rPr>
+        <w:rFonts w:ascii="Courier New" w:hAnsi="Courier New" w:cs="Courier New" w:hint="default"/>
+      </w:rPr>
+    </w:lvl>
+    <w:lvl w:ilvl="5" w:tplc="40090005" w:tentative="1">
+      <w:start w:val="1"/>
+      <w:numFmt w:val="bullet"/>
+      <w:lvlText w:val=""/>
+      <w:lvlJc w:val="left"/>
+      <w:pPr>
+        <w:ind w:left="5040" w:hanging="360"/>
+      </w:pPr>
+      <w:rPr>
+        <w:rFonts w:ascii="Wingdings" w:hAnsi="Wingdings" w:hint="default"/>
+      </w:rPr>
+    </w:lvl>
+    <w:lvl w:ilvl="6" w:tplc="40090001" w:tentative="1">
+      <w:start w:val="1"/>
+      <w:numFmt w:val="bullet"/>
+      <w:lvlText w:val=""/>
+      <w:lvlJc w:val="left"/>
+      <w:pPr>
+        <w:ind w:left="5760" w:hanging="360"/>
+      </w:pPr>
+      <w:rPr>
+        <w:rFonts w:ascii="Symbol" w:hAnsi="Symbol" w:hint="default"/>
+      </w:rPr>
+    </w:lvl>
+    <w:lvl w:ilvl="7" w:tplc="40090003" w:tentative="1">
+      <w:start w:val="1"/>
+      <w:numFmt w:val="bullet"/>
+      <w:lvlText w:val="o"/>
+      <w:lvlJc w:val="left"/>
+      <w:pPr>
+        <w:ind w:left="6480" w:hanging="360"/>
+      </w:pPr>
+      <w:rPr>
+        <w:rFonts w:ascii="Courier New" w:hAnsi="Courier New" w:cs="Courier New" w:hint="default"/>
+      </w:rPr>
+    </w:lvl>
+    <w:lvl w:ilvl="8" w:tplc="40090005" w:tentative="1">
+      <w:start w:val="1"/>
+      <w:numFmt w:val="bullet"/>
+      <w:lvlText w:val=""/>
+      <w:lvlJc w:val="left"/>
+      <w:pPr>
+        <w:ind w:left="7200" w:hanging="360"/>
+      </w:pPr>
+      <w:rPr>
+        <w:rFonts w:ascii="Wingdings" w:hAnsi="Wingdings" w:hint="default"/>
+      </w:rPr>
+    </w:lvl>
+  </w:abstractNum>
+  <w:abstractNum w:abstractNumId="20" w15:restartNumberingAfterBreak="0">
     <w:nsid w:val="7AF73B1B"/>
     <w:multiLevelType w:val="multilevel"/>
     <w:tmpl w:val="908A8740"/>
@@ -4996,7 +5221,7 @@
       </w:rPr>
     </w:lvl>
   </w:abstractNum>
-  <w:abstractNum w:abstractNumId="20" w15:restartNumberingAfterBreak="0">
+  <w:abstractNum w:abstractNumId="21" w15:restartNumberingAfterBreak="0">
     <w:nsid w:val="7B4C67FF"/>
     <w:multiLevelType w:val="multilevel"/>
     <w:tmpl w:val="D618DA8C"/>
@@ -5191,7 +5416,7 @@
     <w:abstractNumId w:val="12"/>
   </w:num>
   <w:num w:numId="16" w16cid:durableId="649289649">
-    <w:abstractNumId w:val="19"/>
+    <w:abstractNumId w:val="20"/>
   </w:num>
   <w:num w:numId="17" w16cid:durableId="865295023">
     <w:abstractNumId w:val="13"/>
@@ -5203,10 +5428,13 @@
     <w:abstractNumId w:val="14"/>
   </w:num>
   <w:num w:numId="20" w16cid:durableId="1957518667">
-    <w:abstractNumId w:val="20"/>
+    <w:abstractNumId w:val="21"/>
   </w:num>
   <w:num w:numId="21" w16cid:durableId="1787507407">
     <w:abstractNumId w:val="9"/>
+  </w:num>
+  <w:num w:numId="22" w16cid:durableId="1153519624">
+    <w:abstractNumId w:val="19"/>
   </w:num>
 </w:numbering>
 </file>
@@ -5814,7 +6042,6 @@
   <w:style w:type="character" w:default="1" w:styleId="DefaultParagraphFont">
     <w:name w:val="Default Paragraph Font"/>
     <w:uiPriority w:val="1"/>
-    <w:semiHidden/>
     <w:unhideWhenUsed/>
   </w:style>
   <w:style w:type="table" w:default="1" w:styleId="TableNormal">

</xml_diff>